<commit_message>
Redactando Planteamiento del problema
</commit_message>
<xml_diff>
--- a/Propuesta Tesis.docx
+++ b/Propuesta Tesis.docx
@@ -40,17 +40,11 @@
       </w:pPr>
       <w:r>
         <w:tab/>
-        <w:t xml:space="preserve">Para llevar esto acabo la universidad ofrece </w:t>
-      </w:r>
-      <w:r>
-        <w:t>ciertos servicios</w:t>
-      </w:r>
-      <w:r>
-        <w:t xml:space="preserve"> tanto a la comunidad </w:t>
+        <w:t xml:space="preserve">Con este objetivo en mente la universidad ofrece entre sus servicios la reserva de espacios tanto a </w:t>
       </w:r>
       <w:proofErr w:type="spellStart"/>
       <w:r>
-        <w:t>ucabista</w:t>
+        <w:t>ucabistas</w:t>
       </w:r>
       <w:proofErr w:type="spellEnd"/>
       <w:r>
@@ -63,7 +57,7 @@
         <w:t xml:space="preserve"> </w:t>
       </w:r>
       <w:r>
-        <w:t>personas externas, ofreciendo a los mismos sus espacios dentro de la universidad para la realización de eventos</w:t>
+        <w:t>personas externas, para la realización de eventos</w:t>
       </w:r>
       <w:r>
         <w:t xml:space="preserve"> tales como graduaciones, exposiciones de artes, presentación de pruebas de reparación, clases de recuperación</w:t>
@@ -97,6 +91,9 @@
       <w:r>
         <w:t xml:space="preserve"> y personas externas.</w:t>
       </w:r>
+      <w:r>
+        <w:t xml:space="preserve"> </w:t>
+      </w:r>
     </w:p>
     <w:p>
       <w:pPr>
@@ -106,43 +103,40 @@
         <w:tab/>
       </w:r>
       <w:r>
-        <w:t>Actualmente la solicitud de espacios en muchas de las dependencias y escuelas</w:t>
-      </w:r>
-      <w:r>
-        <w:t xml:space="preserve"> de la universidad s</w:t>
-      </w:r>
-      <w:r>
-        <w:t xml:space="preserve">e </w:t>
-      </w:r>
-      <w:r>
-        <w:t>gestiona</w:t>
-      </w:r>
-      <w:r>
-        <w:t xml:space="preserve"> a través de archivos </w:t>
-      </w:r>
-      <w:r>
-        <w:t>Excel, otras utilizan la aplicación (</w:t>
+        <w:t>Actualmente l</w:t>
+      </w:r>
+      <w:r>
+        <w:t xml:space="preserve">a solicitud de espacios para eventos se </w:t>
+      </w:r>
+      <w:r>
+        <w:t>realiza</w:t>
+      </w:r>
+      <w:r>
+        <w:t xml:space="preserve"> a través de </w:t>
       </w:r>
       <w:r>
         <w:rPr>
-          <w:highlight w:val="red"/>
+          <w:highlight w:val="yellow"/>
         </w:rPr>
-        <w:t>NOMBRE DE LA APLICACIÓN Y EXPLICACION</w:t>
-      </w:r>
-      <w:r>
-        <w:t>).</w:t>
-      </w:r>
-      <w:r>
-        <w:t xml:space="preserve"> Por lo que para que una solicitud de un espacio dentro de la universidad sea procesado</w:t>
-      </w:r>
-      <w:r>
-        <w:t>,</w:t>
-      </w:r>
-      <w:r>
-        <w:t xml:space="preserve"> el usuario (alumno, profesor o externo) debe dirigirse directamente hacia la dependencia o escuela encargada del espacio solicitado, esperar que se verifique la disponibilidad del espacio y seguir cualquier otra normativa a la que el espacio solicitado este sujeto.</w:t>
-      </w:r>
-      <w:r>
-        <w:t xml:space="preserve"> </w:t>
+        <w:t>ESLEVEN</w:t>
+      </w:r>
+      <w:r>
+        <w:t>, desde dicha aplicación el usuario realiza la solicitud, la cual es enviada a Administración Académica</w:t>
+      </w:r>
+      <w:r>
+        <w:t xml:space="preserve"> por medio de la aplicación y vía email</w:t>
+      </w:r>
+      <w:r>
+        <w:t xml:space="preserve">, </w:t>
+      </w:r>
+      <w:r>
+        <w:t xml:space="preserve">posteriormente Administración Académica </w:t>
+      </w:r>
+      <w:r>
+        <w:t>se encarga de verificar si existen aula</w:t>
+      </w:r>
+      <w:r>
+        <w:t xml:space="preserve">s disponibles y de asignar aula para cada solicitud. </w:t>
       </w:r>
     </w:p>
     <w:p>
@@ -151,31 +145,10 @@
       </w:pPr>
       <w:r>
         <w:tab/>
-        <w:t xml:space="preserve">Mientras </w:t>
-      </w:r>
-      <w:r>
-        <w:t xml:space="preserve">para la solicitud </w:t>
-      </w:r>
-      <w:r>
-        <w:t xml:space="preserve">de equipos </w:t>
-      </w:r>
-      <w:r>
-        <w:t>hacia la Dirección de Tecnologías de la Información</w:t>
-      </w:r>
-      <w:r>
-        <w:t xml:space="preserve"> se debe solicitar directamente en el Piso 5 del Módulo 6 del Edificio de Aulas, donde se verifica la disponibilidad del equipo solicitado </w:t>
-      </w:r>
-      <w:r>
-        <w:t>y se procede a la entrega del mismo</w:t>
-      </w:r>
-      <w:r>
-        <w:t>, de acuerdo a las reglas de negocios implantadas por la DTI</w:t>
-      </w:r>
-      <w:r>
-        <w:t>.</w:t>
-      </w:r>
-      <w:r>
-        <w:t xml:space="preserve"> Sin embargo existen otras dependencias que ofrecen el servicio de alquiler de equipos dentro de la UCAB.</w:t>
+        <w:t xml:space="preserve">Sin embargo Administración Académica no se encarga de todos los espacios disponibles para reservas de la universidad, ciertas dependencias y escuela se encarga de la administración de sus propios espacios a través de archivos Excel u otras herramientas, a través </w:t>
+      </w:r>
+      <w:r>
+        <w:t>de las cuales se lleva el control de dichos espacios. Para realizar una solicitud a determinada dependencia o escuela, el solicitando debe dirigirse a la dependencia o escuela encargada del espacio a solicitar, esperar que se verifique la disponibilidad y seguir cualquier otra normativa a la que el espacio solicitado este sujeto.</w:t>
       </w:r>
     </w:p>
     <w:p>
@@ -184,28 +157,78 @@
       </w:pPr>
       <w:r>
         <w:tab/>
-        <w:t>La Universidad Católica Andrés Bello no cuenta con un sistema</w:t>
-      </w:r>
-      <w:r>
-        <w:t xml:space="preserve"> automatizado</w:t>
-      </w:r>
-      <w:r>
-        <w:t xml:space="preserve"> que permita la solicitud de espacios y equipos, así </w:t>
-      </w:r>
-      <w:r>
-        <w:t>como la gestión de los eventos cele</w:t>
-      </w:r>
-      <w:r>
-        <w:t>brados, los espacios utilizados,</w:t>
-      </w:r>
-      <w:r>
-        <w:t xml:space="preserve"> los equipos solicitados</w:t>
-      </w:r>
-      <w:r>
-        <w:t xml:space="preserve"> y las asistencias a los eventos realizados.</w:t>
+      </w:r>
+      <w:r>
+        <w:t>M</w:t>
+      </w:r>
+      <w:r>
+        <w:t xml:space="preserve">ientras </w:t>
+      </w:r>
+      <w:r>
+        <w:t xml:space="preserve">para la solicitud </w:t>
+      </w:r>
+      <w:r>
+        <w:t xml:space="preserve">de equipos </w:t>
+      </w:r>
+      <w:r>
+        <w:t>hacia la Dirección de Tecnologías de la Información</w:t>
+      </w:r>
+      <w:r>
+        <w:t xml:space="preserve"> se debe solicitar directamente en el Piso 5 del Módulo 6 del Edificio de Aulas, donde se verifica la disponibilidad del equipo solicitado </w:t>
+      </w:r>
+      <w:r>
+        <w:t>y se procede a la entrega del mismo</w:t>
+      </w:r>
+      <w:r>
+        <w:t>, de acuerdo a las reglas de negocios implantadas por la DTI</w:t>
+      </w:r>
+      <w:r>
+        <w:t>.</w:t>
+      </w:r>
+      <w:r>
+        <w:t xml:space="preserve"> </w:t>
+      </w:r>
+    </w:p>
+    <w:p>
+      <w:pPr>
+        <w:ind w:firstLine="708"/>
+        <w:jc w:val="both"/>
+      </w:pPr>
+      <w:r>
+        <w:t>No obstante existen escuelas</w:t>
+      </w:r>
+      <w:r>
+        <w:t xml:space="preserve"> que ofrecen el servicio de alquiler de equipos dentro de la UCAB.</w:t>
       </w:r>
       <w:bookmarkStart w:id="0" w:name="_GoBack"/>
       <w:bookmarkEnd w:id="0"/>
+    </w:p>
+    <w:p>
+      <w:pPr>
+        <w:jc w:val="both"/>
+      </w:pPr>
+      <w:r>
+        <w:tab/>
+        <w:t>La Universidad Católica Andrés Bello no cuenta con un sistema</w:t>
+      </w:r>
+      <w:r>
+        <w:t xml:space="preserve"> automatizado</w:t>
+      </w:r>
+      <w:r>
+        <w:t xml:space="preserve"> que permita la solicitud de espacios y equipos, así </w:t>
+      </w:r>
+      <w:r>
+        <w:t>como la gestión de los eventos cele</w:t>
+      </w:r>
+      <w:r>
+        <w:t>brados, los espacios utilizados,</w:t>
+      </w:r>
+      <w:r>
+        <w:t xml:space="preserve"> los equipos solicitados</w:t>
+      </w:r>
+      <w:r>
+        <w:t xml:space="preserve"> y las asistencias a los eventos realizados.</w:t>
+      </w:r>
     </w:p>
     <w:sectPr>
       <w:pgSz w:w="12240" w:h="15840"/>

</xml_diff>

<commit_message>
Planteamiento del Problema Terminado v1
</commit_message>
<xml_diff>
--- a/Propuesta Tesis.docx
+++ b/Propuesta Tesis.docx
@@ -4,231 +4,738 @@
   <w:body>
     <w:p>
       <w:pPr>
+        <w:spacing w:line="360" w:lineRule="auto"/>
         <w:jc w:val="center"/>
-      </w:pPr>
-      <w:r>
+        <w:rPr>
+          <w:rFonts w:ascii="Arial" w:hAnsi="Arial" w:cs="Arial"/>
+          <w:sz w:val="24"/>
+        </w:rPr>
+      </w:pPr>
+      <w:r>
+        <w:rPr>
+          <w:rFonts w:ascii="Arial" w:hAnsi="Arial" w:cs="Arial"/>
+          <w:sz w:val="24"/>
+        </w:rPr>
         <w:t>Planteamiento del Problema</w:t>
       </w:r>
     </w:p>
     <w:p>
       <w:pPr>
-        <w:jc w:val="both"/>
-      </w:pPr>
-      <w:r>
+        <w:spacing w:line="360" w:lineRule="auto"/>
+        <w:jc w:val="both"/>
+        <w:rPr>
+          <w:rFonts w:ascii="Arial" w:hAnsi="Arial" w:cs="Arial"/>
+          <w:sz w:val="24"/>
+        </w:rPr>
+      </w:pPr>
+      <w:r>
+        <w:rPr>
+          <w:rFonts w:ascii="Arial" w:hAnsi="Arial" w:cs="Arial"/>
+          <w:sz w:val="24"/>
+        </w:rPr>
         <w:tab/>
         <w:t>La Universidad Católica Andrés Bello es una de la</w:t>
       </w:r>
       <w:r>
+        <w:rPr>
+          <w:rFonts w:ascii="Arial" w:hAnsi="Arial" w:cs="Arial"/>
+          <w:sz w:val="24"/>
+        </w:rPr>
         <w:t>s</w:t>
       </w:r>
       <w:r>
+        <w:rPr>
+          <w:rFonts w:ascii="Arial" w:hAnsi="Arial" w:cs="Arial"/>
+          <w:sz w:val="24"/>
+        </w:rPr>
         <w:t xml:space="preserve"> universidades más grandes del país </w:t>
       </w:r>
       <w:r>
+        <w:rPr>
+          <w:rFonts w:ascii="Arial" w:hAnsi="Arial" w:cs="Arial"/>
+          <w:sz w:val="24"/>
+        </w:rPr>
         <w:t xml:space="preserve">cuya visión es </w:t>
       </w:r>
       <w:r>
+        <w:rPr>
+          <w:rFonts w:ascii="Arial" w:hAnsi="Arial" w:cs="Arial"/>
+          <w:sz w:val="24"/>
+        </w:rPr>
         <w:t>ser</w:t>
       </w:r>
       <w:r>
+        <w:rPr>
+          <w:rFonts w:ascii="Arial" w:hAnsi="Arial" w:cs="Arial"/>
+          <w:sz w:val="24"/>
+        </w:rPr>
         <w:t xml:space="preserve"> un espacio que permita la producción de conocimientos a través de la investigación, con el objetivo de formar profesionales capaces de dar respuestas a la realidad socio-económica del país.</w:t>
       </w:r>
     </w:p>
     <w:p>
       <w:pPr>
-        <w:jc w:val="both"/>
-      </w:pPr>
-      <w:r>
+        <w:spacing w:line="360" w:lineRule="auto"/>
+        <w:jc w:val="both"/>
+        <w:rPr>
+          <w:rFonts w:ascii="Arial" w:hAnsi="Arial" w:cs="Arial"/>
+          <w:sz w:val="24"/>
+        </w:rPr>
+      </w:pPr>
+      <w:r>
+        <w:rPr>
+          <w:rFonts w:ascii="Arial" w:hAnsi="Arial" w:cs="Arial"/>
+          <w:sz w:val="24"/>
+        </w:rPr>
         <w:tab/>
         <w:t xml:space="preserve">Con este objetivo en mente la universidad ofrece entre sus servicios la reserva de espacios tanto a </w:t>
       </w:r>
       <w:proofErr w:type="spellStart"/>
       <w:r>
+        <w:rPr>
+          <w:rFonts w:ascii="Arial" w:hAnsi="Arial" w:cs="Arial"/>
+          <w:sz w:val="24"/>
+        </w:rPr>
         <w:t>ucabistas</w:t>
       </w:r>
       <w:proofErr w:type="spellEnd"/>
       <w:r>
+        <w:rPr>
+          <w:rFonts w:ascii="Arial" w:hAnsi="Arial" w:cs="Arial"/>
+          <w:sz w:val="24"/>
+        </w:rPr>
         <w:t xml:space="preserve"> como</w:t>
       </w:r>
       <w:r>
+        <w:rPr>
+          <w:rFonts w:ascii="Arial" w:hAnsi="Arial" w:cs="Arial"/>
+          <w:sz w:val="24"/>
+        </w:rPr>
         <w:t xml:space="preserve"> a </w:t>
       </w:r>
       <w:r>
+        <w:rPr>
+          <w:rFonts w:ascii="Arial" w:hAnsi="Arial" w:cs="Arial"/>
+          <w:sz w:val="24"/>
+        </w:rPr>
         <w:t xml:space="preserve"> </w:t>
       </w:r>
       <w:r>
+        <w:rPr>
+          <w:rFonts w:ascii="Arial" w:hAnsi="Arial" w:cs="Arial"/>
+          <w:sz w:val="24"/>
+        </w:rPr>
         <w:t>personas externas, para la realización de eventos</w:t>
       </w:r>
       <w:r>
+        <w:rPr>
+          <w:rFonts w:ascii="Arial" w:hAnsi="Arial" w:cs="Arial"/>
+          <w:sz w:val="24"/>
+        </w:rPr>
         <w:t xml:space="preserve"> tales como graduaciones, exposiciones de artes, presentación de pruebas de reparación, clases de recuperación</w:t>
       </w:r>
       <w:r>
+        <w:rPr>
+          <w:rFonts w:ascii="Arial" w:hAnsi="Arial" w:cs="Arial"/>
+          <w:sz w:val="24"/>
+        </w:rPr>
         <w:t>, clases en salones de computación</w:t>
       </w:r>
       <w:r>
+        <w:rPr>
+          <w:rFonts w:ascii="Arial" w:hAnsi="Arial" w:cs="Arial"/>
+          <w:sz w:val="24"/>
+        </w:rPr>
         <w:t xml:space="preserve"> y cualquier otra actividad que involucre el uso de algún espacio perteneciente a la universidad</w:t>
       </w:r>
       <w:r>
+        <w:rPr>
+          <w:rFonts w:ascii="Arial" w:hAnsi="Arial" w:cs="Arial"/>
+          <w:sz w:val="24"/>
+        </w:rPr>
         <w:t>.</w:t>
       </w:r>
     </w:p>
     <w:p>
       <w:pPr>
-        <w:jc w:val="both"/>
-      </w:pPr>
-      <w:r>
+        <w:spacing w:line="360" w:lineRule="auto"/>
+        <w:jc w:val="both"/>
+        <w:rPr>
+          <w:rFonts w:ascii="Arial" w:hAnsi="Arial" w:cs="Arial"/>
+          <w:sz w:val="24"/>
+        </w:rPr>
+      </w:pPr>
+      <w:r>
+        <w:rPr>
+          <w:rFonts w:ascii="Arial" w:hAnsi="Arial" w:cs="Arial"/>
+          <w:sz w:val="24"/>
+        </w:rPr>
         <w:tab/>
         <w:t>De la misma manera la universidad ofrece servicios de alquiler de equipos tales como proyectores, cables, laptops, altavoces, entre</w:t>
       </w:r>
       <w:r>
+        <w:rPr>
+          <w:rFonts w:ascii="Arial" w:hAnsi="Arial" w:cs="Arial"/>
+          <w:sz w:val="24"/>
+        </w:rPr>
         <w:t xml:space="preserve"> otros, para el uso de los </w:t>
       </w:r>
       <w:proofErr w:type="spellStart"/>
       <w:r>
+        <w:rPr>
+          <w:rFonts w:ascii="Arial" w:hAnsi="Arial" w:cs="Arial"/>
+          <w:sz w:val="24"/>
+        </w:rPr>
         <w:t>ucabistas</w:t>
       </w:r>
       <w:proofErr w:type="spellEnd"/>
       <w:r>
+        <w:rPr>
+          <w:rFonts w:ascii="Arial" w:hAnsi="Arial" w:cs="Arial"/>
+          <w:sz w:val="24"/>
+        </w:rPr>
         <w:t xml:space="preserve"> y personas externas.</w:t>
       </w:r>
       <w:r>
+        <w:rPr>
+          <w:rFonts w:ascii="Arial" w:hAnsi="Arial" w:cs="Arial"/>
+          <w:sz w:val="24"/>
+        </w:rPr>
         <w:t xml:space="preserve"> </w:t>
       </w:r>
     </w:p>
     <w:p>
       <w:pPr>
-        <w:jc w:val="both"/>
-      </w:pPr>
-      <w:r>
+        <w:spacing w:line="360" w:lineRule="auto"/>
+        <w:jc w:val="both"/>
+        <w:rPr>
+          <w:rFonts w:ascii="Arial" w:hAnsi="Arial" w:cs="Arial"/>
+          <w:sz w:val="24"/>
+        </w:rPr>
+      </w:pPr>
+      <w:r>
+        <w:rPr>
+          <w:rFonts w:ascii="Arial" w:hAnsi="Arial" w:cs="Arial"/>
+          <w:sz w:val="24"/>
+        </w:rPr>
         <w:tab/>
       </w:r>
       <w:r>
+        <w:rPr>
+          <w:rFonts w:ascii="Arial" w:hAnsi="Arial" w:cs="Arial"/>
+          <w:sz w:val="24"/>
+        </w:rPr>
         <w:t>Actualmente l</w:t>
       </w:r>
       <w:r>
-        <w:t xml:space="preserve">a solicitud de espacios para eventos se </w:t>
-      </w:r>
-      <w:r>
+        <w:rPr>
+          <w:rFonts w:ascii="Arial" w:hAnsi="Arial" w:cs="Arial"/>
+          <w:sz w:val="24"/>
+        </w:rPr>
+        <w:t>a solicitud de espacios para eventos</w:t>
+      </w:r>
+      <w:r>
+        <w:rPr>
+          <w:rFonts w:ascii="Arial" w:hAnsi="Arial" w:cs="Arial"/>
+          <w:sz w:val="24"/>
+        </w:rPr>
+        <w:t xml:space="preserve"> en salones de clases administrados por Administración Académica </w:t>
+      </w:r>
+      <w:r>
+        <w:rPr>
+          <w:rFonts w:ascii="Arial" w:hAnsi="Arial" w:cs="Arial"/>
+          <w:sz w:val="24"/>
+        </w:rPr>
+        <w:t xml:space="preserve"> se </w:t>
+      </w:r>
+      <w:r>
+        <w:rPr>
+          <w:rFonts w:ascii="Arial" w:hAnsi="Arial" w:cs="Arial"/>
+          <w:sz w:val="24"/>
+        </w:rPr>
         <w:t>realiza</w:t>
       </w:r>
       <w:r>
+        <w:rPr>
+          <w:rFonts w:ascii="Arial" w:hAnsi="Arial" w:cs="Arial"/>
+          <w:sz w:val="24"/>
+        </w:rPr>
         <w:t xml:space="preserve"> a través de </w:t>
       </w:r>
       <w:r>
         <w:rPr>
+          <w:rFonts w:ascii="Arial" w:hAnsi="Arial" w:cs="Arial"/>
+          <w:sz w:val="24"/>
           <w:highlight w:val="yellow"/>
         </w:rPr>
         <w:t>ESLEVEN</w:t>
       </w:r>
       <w:r>
+        <w:rPr>
+          <w:rFonts w:ascii="Arial" w:hAnsi="Arial" w:cs="Arial"/>
+          <w:sz w:val="24"/>
+        </w:rPr>
         <w:t>, desde dicha aplicación el usuario realiza la solicitud, la cual es enviada a Administración Académica</w:t>
       </w:r>
       <w:r>
+        <w:rPr>
+          <w:rFonts w:ascii="Arial" w:hAnsi="Arial" w:cs="Arial"/>
+          <w:sz w:val="24"/>
+        </w:rPr>
         <w:t xml:space="preserve"> por medio de la aplicación y vía email</w:t>
       </w:r>
       <w:r>
+        <w:rPr>
+          <w:rFonts w:ascii="Arial" w:hAnsi="Arial" w:cs="Arial"/>
+          <w:sz w:val="24"/>
+        </w:rPr>
         <w:t xml:space="preserve">, </w:t>
       </w:r>
       <w:r>
+        <w:rPr>
+          <w:rFonts w:ascii="Arial" w:hAnsi="Arial" w:cs="Arial"/>
+          <w:sz w:val="24"/>
+        </w:rPr>
         <w:t xml:space="preserve">posteriormente Administración Académica </w:t>
       </w:r>
       <w:r>
+        <w:rPr>
+          <w:rFonts w:ascii="Arial" w:hAnsi="Arial" w:cs="Arial"/>
+          <w:sz w:val="24"/>
+        </w:rPr>
         <w:t>se encarga de verificar si existen aula</w:t>
       </w:r>
       <w:r>
-        <w:t xml:space="preserve">s disponibles y de asignar aula para cada solicitud. </w:t>
-      </w:r>
-    </w:p>
-    <w:p>
-      <w:pPr>
-        <w:jc w:val="both"/>
-      </w:pPr>
-      <w:r>
+        <w:rPr>
+          <w:rFonts w:ascii="Arial" w:hAnsi="Arial" w:cs="Arial"/>
+          <w:sz w:val="24"/>
+        </w:rPr>
+        <w:t>s disponibles y de asignar aula para cada solicitud</w:t>
+      </w:r>
+      <w:r>
+        <w:rPr>
+          <w:rFonts w:ascii="Arial" w:hAnsi="Arial" w:cs="Arial"/>
+          <w:sz w:val="24"/>
+        </w:rPr>
+        <w:t>, notificándole finalmente al solicitante</w:t>
+      </w:r>
+      <w:r>
+        <w:rPr>
+          <w:rFonts w:ascii="Arial" w:hAnsi="Arial" w:cs="Arial"/>
+          <w:sz w:val="24"/>
+        </w:rPr>
+        <w:t xml:space="preserve">. </w:t>
+      </w:r>
+    </w:p>
+    <w:p>
+      <w:pPr>
+        <w:spacing w:line="360" w:lineRule="auto"/>
+        <w:jc w:val="both"/>
+        <w:rPr>
+          <w:rFonts w:ascii="Arial" w:hAnsi="Arial" w:cs="Arial"/>
+          <w:sz w:val="24"/>
+        </w:rPr>
+      </w:pPr>
+      <w:r>
+        <w:rPr>
+          <w:rFonts w:ascii="Arial" w:hAnsi="Arial" w:cs="Arial"/>
+          <w:sz w:val="24"/>
+        </w:rPr>
         <w:tab/>
         <w:t xml:space="preserve">Sin embargo Administración Académica no se encarga de todos los espacios disponibles para reservas de la universidad, ciertas dependencias y escuela se encarga de la administración de sus propios espacios a través de archivos Excel u otras herramientas, a través </w:t>
       </w:r>
       <w:r>
+        <w:rPr>
+          <w:rFonts w:ascii="Arial" w:hAnsi="Arial" w:cs="Arial"/>
+          <w:sz w:val="24"/>
+        </w:rPr>
         <w:t>de las cuales se lleva el control de dichos espacios. Para realizar una solicitud a determinada dependencia o escuela, el solicitando debe dirigirse a la dependencia o escuela encargada del espacio a solicitar, esperar que se verifique la disponibilidad y seguir cualquier otra normativa a la que el espacio solicitado este sujeto.</w:t>
       </w:r>
     </w:p>
     <w:p>
       <w:pPr>
-        <w:jc w:val="both"/>
-      </w:pPr>
-      <w:r>
+        <w:spacing w:line="360" w:lineRule="auto"/>
+        <w:jc w:val="both"/>
+        <w:rPr>
+          <w:rFonts w:ascii="Arial" w:hAnsi="Arial" w:cs="Arial"/>
+          <w:sz w:val="24"/>
+        </w:rPr>
+      </w:pPr>
+      <w:r>
+        <w:rPr>
+          <w:rFonts w:ascii="Arial" w:hAnsi="Arial" w:cs="Arial"/>
+          <w:sz w:val="24"/>
+        </w:rPr>
+        <w:lastRenderedPageBreak/>
         <w:tab/>
       </w:r>
       <w:r>
+        <w:rPr>
+          <w:rFonts w:ascii="Arial" w:hAnsi="Arial" w:cs="Arial"/>
+          <w:sz w:val="24"/>
+        </w:rPr>
         <w:t>M</w:t>
       </w:r>
       <w:r>
+        <w:rPr>
+          <w:rFonts w:ascii="Arial" w:hAnsi="Arial" w:cs="Arial"/>
+          <w:sz w:val="24"/>
+        </w:rPr>
         <w:t xml:space="preserve">ientras </w:t>
       </w:r>
       <w:r>
+        <w:rPr>
+          <w:rFonts w:ascii="Arial" w:hAnsi="Arial" w:cs="Arial"/>
+          <w:sz w:val="24"/>
+        </w:rPr>
         <w:t xml:space="preserve">para la solicitud </w:t>
       </w:r>
       <w:r>
+        <w:rPr>
+          <w:rFonts w:ascii="Arial" w:hAnsi="Arial" w:cs="Arial"/>
+          <w:sz w:val="24"/>
+        </w:rPr>
         <w:t xml:space="preserve">de equipos </w:t>
       </w:r>
       <w:r>
+        <w:rPr>
+          <w:rFonts w:ascii="Arial" w:hAnsi="Arial" w:cs="Arial"/>
+          <w:sz w:val="24"/>
+        </w:rPr>
         <w:t>hacia la Dirección de Tecnologías de la Información</w:t>
       </w:r>
       <w:r>
+        <w:rPr>
+          <w:rFonts w:ascii="Arial" w:hAnsi="Arial" w:cs="Arial"/>
+          <w:sz w:val="24"/>
+        </w:rPr>
         <w:t xml:space="preserve"> se debe solicitar directamente en el Piso 5 del Módulo 6 del Edificio de Aulas, donde se verifica la disponibilidad del equipo solicitado </w:t>
       </w:r>
       <w:r>
+        <w:rPr>
+          <w:rFonts w:ascii="Arial" w:hAnsi="Arial" w:cs="Arial"/>
+          <w:sz w:val="24"/>
+        </w:rPr>
         <w:t>y se procede a la entrega del mismo</w:t>
       </w:r>
       <w:r>
-        <w:t>, de acuerdo a las reglas de negocios implantadas por la DTI</w:t>
-      </w:r>
-      <w:r>
+        <w:rPr>
+          <w:rFonts w:ascii="Arial" w:hAnsi="Arial" w:cs="Arial"/>
+          <w:sz w:val="24"/>
+        </w:rPr>
+        <w:t xml:space="preserve">, de acuerdo a las reglas de negocios implantadas por la </w:t>
+      </w:r>
+      <w:r>
+        <w:rPr>
+          <w:rFonts w:ascii="Arial" w:hAnsi="Arial" w:cs="Arial"/>
+          <w:sz w:val="24"/>
+        </w:rPr>
+        <w:t>Dirección de Tecnología de la Información</w:t>
+      </w:r>
+      <w:r>
+        <w:rPr>
+          <w:rFonts w:ascii="Arial" w:hAnsi="Arial" w:cs="Arial"/>
+          <w:sz w:val="24"/>
+        </w:rPr>
         <w:t>.</w:t>
       </w:r>
       <w:r>
+        <w:rPr>
+          <w:rFonts w:ascii="Arial" w:hAnsi="Arial" w:cs="Arial"/>
+          <w:sz w:val="24"/>
+        </w:rPr>
         <w:t xml:space="preserve"> </w:t>
       </w:r>
     </w:p>
     <w:p>
       <w:pPr>
+        <w:spacing w:line="360" w:lineRule="auto"/>
         <w:ind w:firstLine="708"/>
         <w:jc w:val="both"/>
-      </w:pPr>
-      <w:r>
+        <w:rPr>
+          <w:rFonts w:ascii="Arial" w:hAnsi="Arial" w:cs="Arial"/>
+          <w:sz w:val="24"/>
+        </w:rPr>
+      </w:pPr>
+      <w:r>
+        <w:rPr>
+          <w:rFonts w:ascii="Arial" w:hAnsi="Arial" w:cs="Arial"/>
+          <w:sz w:val="24"/>
+        </w:rPr>
         <w:t>No obstante existen escuelas</w:t>
       </w:r>
       <w:r>
-        <w:t xml:space="preserve"> que ofrecen el servicio de alquiler de equipos dentro de la UCAB.</w:t>
-      </w:r>
+        <w:rPr>
+          <w:rFonts w:ascii="Arial" w:hAnsi="Arial" w:cs="Arial"/>
+          <w:sz w:val="24"/>
+        </w:rPr>
+        <w:t xml:space="preserve"> que ofrecen el servicio de alquil</w:t>
+      </w:r>
+      <w:r>
+        <w:rPr>
+          <w:rFonts w:ascii="Arial" w:hAnsi="Arial" w:cs="Arial"/>
+          <w:sz w:val="24"/>
+        </w:rPr>
+        <w:t xml:space="preserve">er de equipos dentro de la </w:t>
+      </w:r>
+      <w:r>
+        <w:rPr>
+          <w:rFonts w:ascii="Arial" w:hAnsi="Arial" w:cs="Arial"/>
+          <w:sz w:val="24"/>
+        </w:rPr>
+        <w:t>Universidad Católica Andrés Bello</w:t>
+      </w:r>
+      <w:r>
+        <w:rPr>
+          <w:rFonts w:ascii="Arial" w:hAnsi="Arial" w:cs="Arial"/>
+          <w:sz w:val="24"/>
+        </w:rPr>
+        <w:t xml:space="preserve"> además de la </w:t>
+      </w:r>
+      <w:r>
+        <w:rPr>
+          <w:rFonts w:ascii="Arial" w:hAnsi="Arial" w:cs="Arial"/>
+          <w:sz w:val="24"/>
+        </w:rPr>
+        <w:t>Dirección de Tecnología de la Información</w:t>
+      </w:r>
+      <w:r>
+        <w:rPr>
+          <w:rFonts w:ascii="Arial" w:hAnsi="Arial" w:cs="Arial"/>
+          <w:sz w:val="24"/>
+        </w:rPr>
+        <w:t xml:space="preserve">, </w:t>
+      </w:r>
+      <w:r>
+        <w:rPr>
+          <w:rFonts w:ascii="Arial" w:hAnsi="Arial" w:cs="Arial"/>
+          <w:sz w:val="24"/>
+        </w:rPr>
+        <w:t>en la que</w:t>
+      </w:r>
+      <w:r>
+        <w:rPr>
+          <w:rFonts w:ascii="Arial" w:hAnsi="Arial" w:cs="Arial"/>
+          <w:sz w:val="24"/>
+        </w:rPr>
+        <w:t xml:space="preserve"> solicitante debe dirigirse a la </w:t>
+      </w:r>
+      <w:r>
+        <w:rPr>
+          <w:rFonts w:ascii="Arial" w:hAnsi="Arial" w:cs="Arial"/>
+          <w:sz w:val="24"/>
+        </w:rPr>
+        <w:t>escuela o dependencia encargada, dicha dependencia o escuela verifica la disponibilidad y realiza la entrega del equipo.</w:t>
+      </w:r>
+    </w:p>
+    <w:p>
+      <w:pPr>
+        <w:spacing w:line="360" w:lineRule="auto"/>
+        <w:ind w:firstLine="708"/>
+        <w:jc w:val="both"/>
+        <w:rPr>
+          <w:rFonts w:ascii="Arial" w:hAnsi="Arial" w:cs="Arial"/>
+          <w:sz w:val="24"/>
+        </w:rPr>
+      </w:pPr>
+      <w:r>
+        <w:rPr>
+          <w:rFonts w:ascii="Arial" w:hAnsi="Arial" w:cs="Arial"/>
+          <w:sz w:val="24"/>
+        </w:rPr>
+        <w:t xml:space="preserve">Actualmente </w:t>
+      </w:r>
+      <w:r>
+        <w:rPr>
+          <w:rFonts w:ascii="Arial" w:hAnsi="Arial" w:cs="Arial"/>
+          <w:sz w:val="24"/>
+        </w:rPr>
+        <w:t>la gestión</w:t>
+      </w:r>
+      <w:r>
+        <w:rPr>
+          <w:rFonts w:ascii="Arial" w:hAnsi="Arial" w:cs="Arial"/>
+          <w:sz w:val="24"/>
+        </w:rPr>
+        <w:t xml:space="preserve"> de eventos celebrados, asistencias a</w:t>
+      </w:r>
+      <w:r>
+        <w:rPr>
+          <w:rFonts w:ascii="Arial" w:hAnsi="Arial" w:cs="Arial"/>
+          <w:sz w:val="24"/>
+        </w:rPr>
+        <w:t xml:space="preserve"> dichos</w:t>
+      </w:r>
+      <w:r>
+        <w:rPr>
+          <w:rFonts w:ascii="Arial" w:hAnsi="Arial" w:cs="Arial"/>
+          <w:sz w:val="24"/>
+        </w:rPr>
+        <w:t xml:space="preserve"> eventos</w:t>
+      </w:r>
+      <w:r>
+        <w:rPr>
+          <w:rFonts w:ascii="Arial" w:hAnsi="Arial" w:cs="Arial"/>
+          <w:sz w:val="24"/>
+        </w:rPr>
+        <w:t xml:space="preserve"> y administración de los espacios en los que son realizados los eventos</w:t>
+      </w:r>
+      <w:r>
+        <w:rPr>
+          <w:rFonts w:ascii="Arial" w:hAnsi="Arial" w:cs="Arial"/>
+          <w:sz w:val="24"/>
+        </w:rPr>
+        <w:t xml:space="preserve"> dentro de la Universidad Católica Andrés Bello no se encuentra automatizado</w:t>
+      </w:r>
+      <w:r>
+        <w:rPr>
+          <w:rFonts w:ascii="Arial" w:hAnsi="Arial" w:cs="Arial"/>
+          <w:sz w:val="24"/>
+        </w:rPr>
+        <w:t>, lo que genera que ciertas solicitudes a espacios no se</w:t>
+      </w:r>
+      <w:r>
+        <w:rPr>
+          <w:rFonts w:ascii="Arial" w:hAnsi="Arial" w:cs="Arial"/>
+          <w:sz w:val="24"/>
+        </w:rPr>
+        <w:t xml:space="preserve"> procesen, poca transparencia en las solicitudes a espacios, solicitudes no procesadas a tiempo, de la misma forma al reserva de equipos </w:t>
+      </w:r>
+      <w:r>
+        <w:rPr>
+          <w:rFonts w:ascii="Arial" w:hAnsi="Arial" w:cs="Arial"/>
+          <w:sz w:val="24"/>
+        </w:rPr>
+        <w:t xml:space="preserve">dentro de la Universidad Católica Andrés Bello no está automatizada lo cual genera </w:t>
+      </w:r>
+      <w:r>
+        <w:rPr>
+          <w:rFonts w:ascii="Arial" w:hAnsi="Arial" w:cs="Arial"/>
+          <w:sz w:val="24"/>
+        </w:rPr>
+        <w:t>desconocimiento por parte de los usuarios sobre la disponibilidad de los equipos, desconocimiento de los equipos alquilados por parte de la Dirección de Tecnologí</w:t>
+      </w:r>
+      <w:r>
+        <w:rPr>
+          <w:rFonts w:ascii="Arial" w:hAnsi="Arial" w:cs="Arial"/>
+          <w:sz w:val="24"/>
+        </w:rPr>
+        <w:t>a de la Información.</w:t>
+      </w:r>
+    </w:p>
+    <w:p>
+      <w:pPr>
+        <w:spacing w:line="360" w:lineRule="auto"/>
+        <w:ind w:firstLine="708"/>
+        <w:jc w:val="both"/>
+        <w:rPr>
+          <w:rFonts w:ascii="Arial" w:hAnsi="Arial" w:cs="Arial"/>
+          <w:sz w:val="24"/>
+        </w:rPr>
+      </w:pPr>
+    </w:p>
+    <w:p>
+      <w:pPr>
+        <w:spacing w:line="360" w:lineRule="auto"/>
+        <w:ind w:firstLine="708"/>
+        <w:jc w:val="both"/>
+        <w:rPr>
+          <w:rFonts w:ascii="Arial" w:hAnsi="Arial" w:cs="Arial"/>
+          <w:sz w:val="24"/>
+        </w:rPr>
+      </w:pPr>
+    </w:p>
+    <w:p>
+      <w:pPr>
+        <w:spacing w:line="360" w:lineRule="auto"/>
+        <w:ind w:firstLine="708"/>
+        <w:jc w:val="both"/>
+        <w:rPr>
+          <w:rFonts w:ascii="Arial" w:hAnsi="Arial" w:cs="Arial"/>
+          <w:sz w:val="24"/>
+        </w:rPr>
+      </w:pPr>
+    </w:p>
+    <w:p>
+      <w:pPr>
+        <w:spacing w:line="360" w:lineRule="auto"/>
+        <w:ind w:firstLine="708"/>
+        <w:jc w:val="both"/>
+        <w:rPr>
+          <w:rFonts w:ascii="Arial" w:hAnsi="Arial" w:cs="Arial"/>
+          <w:sz w:val="24"/>
+        </w:rPr>
+      </w:pPr>
+    </w:p>
+    <w:p>
+      <w:pPr>
+        <w:spacing w:line="360" w:lineRule="auto"/>
+        <w:ind w:firstLine="708"/>
+        <w:jc w:val="both"/>
+        <w:rPr>
+          <w:rFonts w:ascii="Arial" w:hAnsi="Arial" w:cs="Arial"/>
+          <w:sz w:val="24"/>
+        </w:rPr>
+      </w:pPr>
+    </w:p>
+    <w:p>
+      <w:pPr>
+        <w:spacing w:line="360" w:lineRule="auto"/>
+        <w:ind w:firstLine="708"/>
+        <w:jc w:val="both"/>
+        <w:rPr>
+          <w:rFonts w:ascii="Arial" w:hAnsi="Arial" w:cs="Arial"/>
+          <w:sz w:val="24"/>
+        </w:rPr>
+      </w:pPr>
+    </w:p>
+    <w:p>
+      <w:pPr>
+        <w:spacing w:line="360" w:lineRule="auto"/>
+        <w:ind w:firstLine="708"/>
+        <w:jc w:val="both"/>
+        <w:rPr>
+          <w:rFonts w:ascii="Arial" w:hAnsi="Arial" w:cs="Arial"/>
+          <w:sz w:val="24"/>
+        </w:rPr>
+      </w:pPr>
+    </w:p>
+    <w:p>
+      <w:pPr>
+        <w:spacing w:line="360" w:lineRule="auto"/>
+        <w:ind w:firstLine="708"/>
+        <w:jc w:val="center"/>
+        <w:rPr>
+          <w:rFonts w:ascii="Arial" w:hAnsi="Arial" w:cs="Arial"/>
+          <w:sz w:val="24"/>
+        </w:rPr>
+      </w:pPr>
+      <w:r>
+        <w:rPr>
+          <w:rFonts w:ascii="Arial" w:hAnsi="Arial" w:cs="Arial"/>
+          <w:sz w:val="24"/>
+        </w:rPr>
+        <w:lastRenderedPageBreak/>
+        <w:t>Solución Propuesta</w:t>
+      </w:r>
+    </w:p>
+    <w:p>
+      <w:pPr>
+        <w:spacing w:line="360" w:lineRule="auto"/>
+        <w:ind w:firstLine="708"/>
+        <w:jc w:val="center"/>
+        <w:rPr>
+          <w:rFonts w:ascii="Arial" w:hAnsi="Arial" w:cs="Arial"/>
+          <w:sz w:val="24"/>
+        </w:rPr>
+      </w:pPr>
       <w:bookmarkStart w:id="0" w:name="_GoBack"/>
       <w:bookmarkEnd w:id="0"/>
     </w:p>
     <w:p>
       <w:pPr>
-        <w:jc w:val="both"/>
-      </w:pPr>
-      <w:r>
-        <w:tab/>
-        <w:t>La Universidad Católica Andrés Bello no cuenta con un sistema</w:t>
-      </w:r>
-      <w:r>
-        <w:t xml:space="preserve"> automatizado</w:t>
-      </w:r>
-      <w:r>
-        <w:t xml:space="preserve"> que permita la solicitud de espacios y equipos, así </w:t>
-      </w:r>
-      <w:r>
-        <w:t>como la gestión de los eventos cele</w:t>
-      </w:r>
-      <w:r>
-        <w:t>brados, los espacios utilizados,</w:t>
-      </w:r>
-      <w:r>
-        <w:t xml:space="preserve"> los equipos solicitados</w:t>
-      </w:r>
-      <w:r>
-        <w:t xml:space="preserve"> y las asistencias a los eventos realizados.</w:t>
-      </w:r>
+        <w:ind w:firstLine="708"/>
+        <w:jc w:val="both"/>
+      </w:pPr>
     </w:p>
     <w:sectPr>
       <w:pgSz w:w="12240" w:h="15840"/>

</xml_diff>